<commit_message>
Done with first elimination pass.  Need to finish second elimination pass.
</commit_message>
<xml_diff>
--- a/Bruce_CTT_writeup.docx
+++ b/Bruce_CTT_writeup.docx
@@ -1360,7 +1360,23 @@
           <w:sz w:val="20"/>
           <w:szCs w:val="20"/>
         </w:rPr>
-        <w:t>), because I didn’t believe that either of these are motivation for becoming a teacher.  Rather, to my ears, these are both versions of the “those who can do, those who can’t teach” trope that is more of an insult than an explanation of why someone ends up in education.</w:t>
+        <w:t>), because I didn’t believe that either of these are motivation</w:t>
+      </w:r>
+      <w:r>
+        <w:rPr>
+          <w:rFonts w:ascii="Consolas" w:hAnsi="Consolas" w:cs="Consolas"/>
+          <w:sz w:val="20"/>
+          <w:szCs w:val="20"/>
+        </w:rPr>
+        <w:t>s</w:t>
+      </w:r>
+      <w:r>
+        <w:rPr>
+          <w:rFonts w:ascii="Consolas" w:hAnsi="Consolas" w:cs="Consolas"/>
+          <w:sz w:val="20"/>
+          <w:szCs w:val="20"/>
+        </w:rPr>
+        <w:t xml:space="preserve"> for becoming a teacher.  Rather, to my ears, these are both versions of the “those who can do, those who can’t teach” trope that is more of an insult than an explanation of why someone ends up in education.</w:t>
       </w:r>
     </w:p>
     <w:p>
@@ -1402,7 +1418,71 @@
           <w:sz w:val="20"/>
           <w:szCs w:val="20"/>
         </w:rPr>
-        <w:t>), because it involved two assumptions about living-style and family-status that are confounding the underlying concept.  Mainly, is the financial reward of teaching motivational.</w:t>
+        <w:t xml:space="preserve">), because it involved two assumptions about living-style and family-status that are confounding the underlying </w:t>
+      </w:r>
+      <w:r>
+        <w:rPr>
+          <w:rFonts w:ascii="Consolas" w:hAnsi="Consolas" w:cs="Consolas"/>
+          <w:sz w:val="20"/>
+          <w:szCs w:val="20"/>
+        </w:rPr>
+        <w:t>motivation</w:t>
+      </w:r>
+      <w:r>
+        <w:rPr>
+          <w:rFonts w:ascii="Consolas" w:hAnsi="Consolas" w:cs="Consolas"/>
+          <w:sz w:val="20"/>
+          <w:szCs w:val="20"/>
+        </w:rPr>
+        <w:t>.</w:t>
+      </w:r>
+      <w:r>
+        <w:rPr>
+          <w:rFonts w:ascii="Consolas" w:hAnsi="Consolas" w:cs="Consolas"/>
+          <w:sz w:val="20"/>
+          <w:szCs w:val="20"/>
+        </w:rPr>
+        <w:t xml:space="preserve">  The question should be re-written to focus on whether the respondent sees the </w:t>
+      </w:r>
+      <w:r>
+        <w:rPr>
+          <w:rFonts w:ascii="Consolas" w:hAnsi="Consolas" w:cs="Consolas"/>
+          <w:sz w:val="20"/>
+          <w:szCs w:val="20"/>
+        </w:rPr>
+        <w:t>financial reward</w:t>
+      </w:r>
+      <w:r>
+        <w:rPr>
+          <w:rFonts w:ascii="Consolas" w:hAnsi="Consolas" w:cs="Consolas"/>
+          <w:sz w:val="20"/>
+          <w:szCs w:val="20"/>
+        </w:rPr>
+        <w:t>s</w:t>
+      </w:r>
+      <w:r>
+        <w:rPr>
+          <w:rFonts w:ascii="Consolas" w:hAnsi="Consolas" w:cs="Consolas"/>
+          <w:sz w:val="20"/>
+          <w:szCs w:val="20"/>
+        </w:rPr>
+        <w:t xml:space="preserve"> of teaching </w:t>
+      </w:r>
+      <w:r>
+        <w:rPr>
+          <w:rFonts w:ascii="Consolas" w:hAnsi="Consolas" w:cs="Consolas"/>
+          <w:sz w:val="20"/>
+          <w:szCs w:val="20"/>
+        </w:rPr>
+        <w:t xml:space="preserve">as </w:t>
+      </w:r>
+      <w:r>
+        <w:rPr>
+          <w:rFonts w:ascii="Consolas" w:hAnsi="Consolas" w:cs="Consolas"/>
+          <w:sz w:val="20"/>
+          <w:szCs w:val="20"/>
+        </w:rPr>
+        <w:t>motivational.</w:t>
       </w:r>
     </w:p>
     <w:p>
@@ -1599,65 +1679,172 @@
           <w:szCs w:val="20"/>
         </w:rPr>
       </w:pPr>
-    </w:p>
-    <w:p>
-      <w:pPr>
-        <w:rPr>
-          <w:rFonts w:ascii="Consolas" w:hAnsi="Consolas" w:cs="Consolas"/>
-          <w:sz w:val="20"/>
-          <w:szCs w:val="20"/>
-        </w:rPr>
-      </w:pPr>
-    </w:p>
-    <w:p>
-      <w:pPr>
-        <w:rPr>
-          <w:rFonts w:ascii="Consolas" w:hAnsi="Consolas" w:cs="Consolas"/>
-          <w:sz w:val="20"/>
-          <w:szCs w:val="20"/>
-        </w:rPr>
-      </w:pPr>
-    </w:p>
-    <w:p>
-      <w:pPr>
-        <w:rPr>
-          <w:rFonts w:ascii="Consolas" w:hAnsi="Consolas" w:cs="Consolas"/>
-          <w:sz w:val="20"/>
-          <w:szCs w:val="20"/>
-        </w:rPr>
-      </w:pPr>
-    </w:p>
-    <w:p>
-      <w:pPr>
-        <w:rPr>
-          <w:rFonts w:ascii="Consolas" w:hAnsi="Consolas" w:cs="Consolas"/>
-          <w:sz w:val="20"/>
-          <w:szCs w:val="20"/>
-        </w:rPr>
-      </w:pPr>
-    </w:p>
-    <w:p>
-      <w:pPr>
-        <w:rPr>
-          <w:rFonts w:ascii="Consolas" w:hAnsi="Consolas" w:cs="Consolas"/>
-          <w:sz w:val="20"/>
-          <w:szCs w:val="20"/>
-        </w:rPr>
-      </w:pPr>
-    </w:p>
-    <w:p>
-      <w:pPr>
-        <w:rPr>
-          <w:rFonts w:ascii="Consolas" w:hAnsi="Consolas" w:cs="Consolas"/>
-          <w:sz w:val="20"/>
-          <w:szCs w:val="20"/>
-        </w:rPr>
-      </w:pPr>
-    </w:p>
-    <w:p>
-      <w:r>
-        <w:t>a</w:t>
-      </w:r>
+      <w:r>
+        <w:rPr>
+          <w:rFonts w:ascii="Consolas" w:hAnsi="Consolas" w:cs="Consolas"/>
+          <w:sz w:val="20"/>
+          <w:szCs w:val="20"/>
+        </w:rPr>
+        <w:t>These questions were too precise for the construct</w:t>
+      </w:r>
+      <w:r>
+        <w:rPr>
+          <w:rFonts w:ascii="Consolas" w:hAnsi="Consolas" w:cs="Consolas"/>
+          <w:sz w:val="20"/>
+          <w:szCs w:val="20"/>
+        </w:rPr>
+        <w:t>.  Instead</w:t>
+      </w:r>
+      <w:r>
+        <w:rPr>
+          <w:rFonts w:ascii="Consolas" w:hAnsi="Consolas" w:cs="Consolas"/>
+          <w:sz w:val="20"/>
+          <w:szCs w:val="20"/>
+        </w:rPr>
+        <w:t xml:space="preserve"> of </w:t>
+      </w:r>
+      <w:r>
+        <w:rPr>
+          <w:rFonts w:ascii="Consolas" w:hAnsi="Consolas" w:cs="Consolas"/>
+          <w:sz w:val="20"/>
+          <w:szCs w:val="20"/>
+        </w:rPr>
+        <w:t xml:space="preserve">trying to determine adaptive vs. maladaptive motivations, these questions are asking which students someone wants to teach.  Someone with </w:t>
+      </w:r>
+      <w:proofErr w:type="gramStart"/>
+      <w:r>
+        <w:rPr>
+          <w:rFonts w:ascii="Consolas" w:hAnsi="Consolas" w:cs="Consolas"/>
+          <w:sz w:val="20"/>
+          <w:szCs w:val="20"/>
+        </w:rPr>
+        <w:t>really strong</w:t>
+      </w:r>
+      <w:proofErr w:type="gramEnd"/>
+      <w:r>
+        <w:rPr>
+          <w:rFonts w:ascii="Consolas" w:hAnsi="Consolas" w:cs="Consolas"/>
+          <w:sz w:val="20"/>
+          <w:szCs w:val="20"/>
+        </w:rPr>
+        <w:t xml:space="preserve"> adaptive motivations could answer “Completely True” to one of these and “Completely untrue” to the others.</w:t>
+      </w:r>
+    </w:p>
+    <w:p>
+      <w:pPr>
+        <w:rPr>
+          <w:rFonts w:ascii="Consolas" w:hAnsi="Consolas" w:cs="Consolas"/>
+          <w:sz w:val="20"/>
+          <w:szCs w:val="20"/>
+        </w:rPr>
+      </w:pPr>
+    </w:p>
+    <w:p>
+      <w:pPr>
+        <w:rPr>
+          <w:rFonts w:ascii="Consolas" w:hAnsi="Consolas" w:cs="Consolas"/>
+          <w:sz w:val="20"/>
+          <w:szCs w:val="20"/>
+        </w:rPr>
+      </w:pPr>
+      <w:r>
+        <w:rPr>
+          <w:rFonts w:ascii="Consolas" w:hAnsi="Consolas" w:cs="Consolas"/>
+          <w:sz w:val="20"/>
+          <w:szCs w:val="20"/>
+        </w:rPr>
+        <w:t xml:space="preserve">The last question that I eliminated in my first pass was </w:t>
+      </w:r>
+      <w:r>
+        <w:rPr>
+          <w:rFonts w:ascii="Consolas" w:hAnsi="Consolas" w:cs="Consolas"/>
+          <w:sz w:val="20"/>
+          <w:szCs w:val="20"/>
+        </w:rPr>
+        <w:t>Q13(</w:t>
+      </w:r>
+      <w:r>
+        <w:rPr>
+          <w:rFonts w:ascii="Consolas" w:hAnsi="Consolas" w:cs="Consolas"/>
+          <w:sz w:val="20"/>
+          <w:szCs w:val="20"/>
+        </w:rPr>
+        <w:t>I did not get any other offer for admission to a different program</w:t>
+      </w:r>
+      <w:r>
+        <w:rPr>
+          <w:rFonts w:ascii="Consolas" w:hAnsi="Consolas" w:cs="Consolas"/>
+          <w:sz w:val="20"/>
+          <w:szCs w:val="20"/>
+        </w:rPr>
+        <w:t>)</w:t>
+      </w:r>
+      <w:r>
+        <w:rPr>
+          <w:rFonts w:ascii="Consolas" w:hAnsi="Consolas" w:cs="Consolas"/>
+          <w:sz w:val="20"/>
+          <w:szCs w:val="20"/>
+        </w:rPr>
+        <w:t>.</w:t>
+      </w:r>
+      <w:r>
+        <w:rPr>
+          <w:rFonts w:ascii="Consolas" w:hAnsi="Consolas" w:cs="Consolas"/>
+          <w:sz w:val="20"/>
+          <w:szCs w:val="20"/>
+        </w:rPr>
+        <w:t xml:space="preserve"> </w:t>
+      </w:r>
+      <w:r>
+        <w:rPr>
+          <w:rFonts w:ascii="Consolas" w:hAnsi="Consolas" w:cs="Consolas"/>
+          <w:sz w:val="20"/>
+          <w:szCs w:val="20"/>
+        </w:rPr>
+        <w:t xml:space="preserve">I </w:t>
+      </w:r>
+      <w:r>
+        <w:rPr>
+          <w:rFonts w:ascii="Consolas" w:hAnsi="Consolas" w:cs="Consolas"/>
+          <w:sz w:val="20"/>
+          <w:szCs w:val="20"/>
+        </w:rPr>
+        <w:t>noticed that of the 82 respondents, all but 1 answered “Completely untrue” to</w:t>
+      </w:r>
+      <w:r>
+        <w:rPr>
+          <w:rFonts w:ascii="Consolas" w:hAnsi="Consolas" w:cs="Consolas"/>
+          <w:sz w:val="20"/>
+          <w:szCs w:val="20"/>
+        </w:rPr>
+        <w:t xml:space="preserve"> this question</w:t>
+      </w:r>
+      <w:r>
+        <w:rPr>
+          <w:rFonts w:ascii="Consolas" w:hAnsi="Consolas" w:cs="Consolas"/>
+          <w:sz w:val="20"/>
+          <w:szCs w:val="20"/>
+        </w:rPr>
+        <w:t>.  Clearly Q13 has no discriminative value in the instrument, and as such I eliminated it.</w:t>
+      </w:r>
+    </w:p>
+    <w:p>
+      <w:pPr>
+        <w:rPr>
+          <w:rFonts w:ascii="Consolas" w:hAnsi="Consolas" w:cs="Consolas"/>
+          <w:sz w:val="20"/>
+          <w:szCs w:val="20"/>
+        </w:rPr>
+      </w:pPr>
+    </w:p>
+    <w:p>
+      <w:pPr>
+        <w:rPr>
+          <w:rFonts w:ascii="Consolas" w:hAnsi="Consolas" w:cs="Consolas"/>
+          <w:sz w:val="20"/>
+          <w:szCs w:val="20"/>
+        </w:rPr>
+      </w:pPr>
     </w:p>
     <w:p>
       <w:pPr>

</xml_diff>

<commit_message>
Ready for second culling pass
</commit_message>
<xml_diff>
--- a/Bruce_CTT_writeup.docx
+++ b/Bruce_CTT_writeup.docx
@@ -87,11 +87,9 @@
           <w:szCs w:val="20"/>
           <w:u w:val="single"/>
         </w:rPr>
-        <w:t>Reverse-coding decisions</w:t>
-      </w:r>
-    </w:p>
-    <w:p>
-      <w:pPr>
+        <w:t xml:space="preserve">Reverse-coding </w:t>
+      </w:r>
+      <w:r>
         <w:rPr>
           <w:rFonts w:ascii="Consolas" w:hAnsi="Consolas" w:cs="Consolas"/>
           <w:b/>
@@ -100,6 +98,19 @@
           <w:szCs w:val="20"/>
           <w:u w:val="single"/>
         </w:rPr>
+        <w:t>the spreadsheet data</w:t>
+      </w:r>
+    </w:p>
+    <w:p>
+      <w:pPr>
+        <w:rPr>
+          <w:rFonts w:ascii="Consolas" w:hAnsi="Consolas" w:cs="Consolas"/>
+          <w:b/>
+          <w:bCs/>
+          <w:sz w:val="20"/>
+          <w:szCs w:val="20"/>
+          <w:u w:val="single"/>
+        </w:rPr>
       </w:pPr>
     </w:p>
     <w:p>
@@ -696,7 +707,15 @@
           <w:sz w:val="20"/>
           <w:szCs w:val="20"/>
         </w:rPr>
-        <w:t xml:space="preserve"> not</w:t>
+        <w:t xml:space="preserve"> </w:t>
+      </w:r>
+      <w:r>
+        <w:rPr>
+          <w:rFonts w:ascii="Consolas" w:hAnsi="Consolas" w:cs="Consolas"/>
+          <w:sz w:val="20"/>
+          <w:szCs w:val="20"/>
+        </w:rPr>
+        <w:t>NOT</w:t>
       </w:r>
       <w:r>
         <w:rPr>
@@ -1109,7 +1128,73 @@
           <w:sz w:val="20"/>
           <w:szCs w:val="20"/>
         </w:rPr>
-        <w:t xml:space="preserve">been flagged, I couldn’t not ascertain a reason for those items to be reverse-coded.  As a check, I calculated alpha on the raw data with none of the questions reverse coded.  This time the calculated alpha was </w:t>
+        <w:t xml:space="preserve">been flagged, I could not ascertain a reason </w:t>
+      </w:r>
+      <w:r>
+        <w:rPr>
+          <w:rFonts w:ascii="Consolas" w:hAnsi="Consolas" w:cs="Consolas"/>
+          <w:sz w:val="20"/>
+          <w:szCs w:val="20"/>
+        </w:rPr>
+        <w:t>that</w:t>
+      </w:r>
+      <w:r>
+        <w:rPr>
+          <w:rFonts w:ascii="Consolas" w:hAnsi="Consolas" w:cs="Consolas"/>
+          <w:sz w:val="20"/>
+          <w:szCs w:val="20"/>
+        </w:rPr>
+        <w:t xml:space="preserve"> those items </w:t>
+      </w:r>
+      <w:r>
+        <w:rPr>
+          <w:rFonts w:ascii="Consolas" w:hAnsi="Consolas" w:cs="Consolas"/>
+          <w:sz w:val="20"/>
+          <w:szCs w:val="20"/>
+        </w:rPr>
+        <w:t>were negatively covariant</w:t>
+      </w:r>
+      <w:r>
+        <w:rPr>
+          <w:rFonts w:ascii="Consolas" w:hAnsi="Consolas" w:cs="Consolas"/>
+          <w:sz w:val="20"/>
+          <w:szCs w:val="20"/>
+        </w:rPr>
+        <w:t xml:space="preserve"> </w:t>
+      </w:r>
+      <w:r>
+        <w:rPr>
+          <w:rFonts w:ascii="Consolas" w:hAnsi="Consolas" w:cs="Consolas"/>
+          <w:sz w:val="20"/>
+          <w:szCs w:val="20"/>
+        </w:rPr>
+        <w:t xml:space="preserve">with the </w:t>
+      </w:r>
+      <w:proofErr w:type="gramStart"/>
+      <w:r>
+        <w:rPr>
+          <w:rFonts w:ascii="Consolas" w:hAnsi="Consolas" w:cs="Consolas"/>
+          <w:sz w:val="20"/>
+          <w:szCs w:val="20"/>
+        </w:rPr>
+        <w:t>instrument as a whole</w:t>
+      </w:r>
+      <w:proofErr w:type="gramEnd"/>
+      <w:r>
+        <w:rPr>
+          <w:rFonts w:ascii="Consolas" w:hAnsi="Consolas" w:cs="Consolas"/>
+          <w:sz w:val="20"/>
+          <w:szCs w:val="20"/>
+        </w:rPr>
+        <w:t>.</w:t>
+      </w:r>
+      <w:r>
+        <w:rPr>
+          <w:rFonts w:ascii="Consolas" w:hAnsi="Consolas" w:cs="Consolas"/>
+          <w:sz w:val="20"/>
+          <w:szCs w:val="20"/>
+        </w:rPr>
+        <w:t xml:space="preserve">  As a check, I calculated alpha on the raw data with none of the questions reverse coded.  This time the calculated alpha was </w:t>
       </w:r>
       <m:oMath>
         <m:r>
@@ -1129,29 +1214,7 @@
             <w:sz w:val="20"/>
             <w:szCs w:val="20"/>
           </w:rPr>
-          <m:t>=</m:t>
-        </m:r>
-        <m:r>
-          <m:rPr>
-            <m:sty m:val="p"/>
-          </m:rPr>
-          <w:rPr>
-            <w:rFonts w:ascii="Cambria Math" w:hAnsi="Cambria Math" w:cs="Consolas"/>
-            <w:sz w:val="20"/>
-            <w:szCs w:val="20"/>
-          </w:rPr>
-          <m:t>0.</m:t>
-        </m:r>
-        <m:r>
-          <m:rPr>
-            <m:sty m:val="p"/>
-          </m:rPr>
-          <w:rPr>
-            <w:rFonts w:ascii="Cambria Math" w:hAnsi="Cambria Math" w:cs="Consolas"/>
-            <w:sz w:val="20"/>
-            <w:szCs w:val="20"/>
-          </w:rPr>
-          <m:t>71</m:t>
+          <m:t>=0.71</m:t>
         </m:r>
       </m:oMath>
       <w:r>
@@ -1180,18 +1243,7 @@
             <w:sz w:val="20"/>
             <w:szCs w:val="20"/>
           </w:rPr>
-          <m:t>=0.7</m:t>
-        </m:r>
-        <m:r>
-          <m:rPr>
-            <m:sty m:val="p"/>
-          </m:rPr>
-          <w:rPr>
-            <w:rFonts w:ascii="Cambria Math" w:hAnsi="Cambria Math" w:cs="Consolas"/>
-            <w:sz w:val="20"/>
-            <w:szCs w:val="20"/>
-          </w:rPr>
-          <m:t>3</m:t>
+          <m:t>=0.73</m:t>
         </m:r>
       </m:oMath>
       <w:r>
@@ -1222,6 +1274,14 @@
         </w:rPr>
         <w:t>=TRUE.</w:t>
       </w:r>
+      <w:r>
+        <w:rPr>
+          <w:rFonts w:ascii="Consolas" w:hAnsi="Consolas" w:cs="Consolas"/>
+          <w:sz w:val="20"/>
+          <w:szCs w:val="20"/>
+        </w:rPr>
+        <w:t xml:space="preserve">  The non-logically coded raw data had a higher internal reliability than my attempt to logically assign the coding directions.  This led me to look at removing items from the instrument.</w:t>
+      </w:r>
     </w:p>
     <w:p>
       <w:pPr>
@@ -1252,8 +1312,43 @@
           <w:szCs w:val="20"/>
           <w:u w:val="single"/>
         </w:rPr>
+        <w:br w:type="page"/>
+      </w:r>
+    </w:p>
+    <w:p>
+      <w:pPr>
+        <w:rPr>
+          <w:rFonts w:ascii="Consolas" w:hAnsi="Consolas" w:cs="Consolas"/>
+          <w:b/>
+          <w:bCs/>
+          <w:sz w:val="20"/>
+          <w:szCs w:val="20"/>
+          <w:u w:val="single"/>
+        </w:rPr>
+      </w:pPr>
+      <w:r>
+        <w:rPr>
+          <w:rFonts w:ascii="Consolas" w:hAnsi="Consolas" w:cs="Consolas"/>
+          <w:b/>
+          <w:bCs/>
+          <w:sz w:val="20"/>
+          <w:szCs w:val="20"/>
+          <w:u w:val="single"/>
+        </w:rPr>
+        <w:lastRenderedPageBreak/>
         <w:t>C. Culling instrument items</w:t>
       </w:r>
+      <w:r>
+        <w:rPr>
+          <w:rFonts w:ascii="Consolas" w:hAnsi="Consolas" w:cs="Consolas"/>
+          <w:b/>
+          <w:bCs/>
+          <w:sz w:val="20"/>
+          <w:szCs w:val="20"/>
+          <w:u w:val="single"/>
+        </w:rPr>
+        <w:t>: first pass</w:t>
+      </w:r>
     </w:p>
     <w:p>
       <w:pPr>
@@ -1289,62 +1384,22 @@
           <w:szCs w:val="20"/>
         </w:rPr>
       </w:pPr>
-      <w:r>
-        <w:rPr>
-          <w:rFonts w:ascii="Consolas" w:hAnsi="Consolas" w:cs="Consolas"/>
-          <w:sz w:val="20"/>
-          <w:szCs w:val="20"/>
-        </w:rPr>
-        <w:lastRenderedPageBreak/>
-        <w:t xml:space="preserve">I eliminated </w:t>
-      </w:r>
-      <w:r>
-        <w:rPr>
-          <w:rFonts w:ascii="Consolas" w:hAnsi="Consolas" w:cs="Consolas"/>
-          <w:sz w:val="20"/>
-          <w:szCs w:val="20"/>
-        </w:rPr>
-        <w:t>Q</w:t>
-      </w:r>
-      <w:r>
-        <w:rPr>
-          <w:rFonts w:ascii="Consolas" w:hAnsi="Consolas" w:cs="Consolas"/>
-          <w:sz w:val="20"/>
-          <w:szCs w:val="20"/>
-        </w:rPr>
-        <w:t>5(</w:t>
-      </w:r>
-      <w:r>
-        <w:rPr>
-          <w:rFonts w:ascii="Consolas" w:hAnsi="Consolas" w:cs="Consolas"/>
-          <w:sz w:val="20"/>
-          <w:szCs w:val="20"/>
-        </w:rPr>
-        <w:t>I am more of a doer than a thinker</w:t>
-      </w:r>
-      <w:r>
-        <w:rPr>
-          <w:rFonts w:ascii="Consolas" w:hAnsi="Consolas" w:cs="Consolas"/>
-          <w:sz w:val="20"/>
-          <w:szCs w:val="20"/>
-        </w:rPr>
-        <w:t xml:space="preserve">) and </w:t>
-      </w:r>
-      <w:r>
-        <w:rPr>
-          <w:rFonts w:ascii="Consolas" w:hAnsi="Consolas" w:cs="Consolas"/>
-          <w:sz w:val="20"/>
-          <w:szCs w:val="20"/>
-        </w:rPr>
-        <w:t>Q19</w:t>
-      </w:r>
-      <w:r>
-        <w:rPr>
-          <w:rFonts w:ascii="Consolas" w:hAnsi="Consolas" w:cs="Consolas"/>
-          <w:sz w:val="20"/>
-          <w:szCs w:val="20"/>
-        </w:rPr>
-        <w:t>(</w:t>
+    </w:p>
+    <w:p>
+      <w:pPr>
+        <w:rPr>
+          <w:rFonts w:ascii="Consolas" w:hAnsi="Consolas" w:cs="Consolas"/>
+          <w:sz w:val="20"/>
+          <w:szCs w:val="20"/>
+        </w:rPr>
+      </w:pPr>
+      <w:r>
+        <w:rPr>
+          <w:rFonts w:ascii="Consolas" w:hAnsi="Consolas" w:cs="Consolas"/>
+          <w:sz w:val="20"/>
+          <w:szCs w:val="20"/>
+        </w:rPr>
+        <w:t>I eliminated Q5(I am more of a doer than a thinker) and Q19(</w:t>
       </w:r>
       <w:r>
         <w:rPr>
@@ -1376,49 +1431,97 @@
           <w:sz w:val="20"/>
           <w:szCs w:val="20"/>
         </w:rPr>
-        <w:t xml:space="preserve"> for becoming a teacher.  Rather, to my ears, these are both versions of the “those who can do, those who can’t teach” trope that is more of an insult than an explanation of why someone ends up in education.</w:t>
-      </w:r>
-    </w:p>
-    <w:p>
-      <w:pPr>
-        <w:rPr>
-          <w:rFonts w:ascii="Consolas" w:hAnsi="Consolas" w:cs="Consolas"/>
-          <w:sz w:val="20"/>
-          <w:szCs w:val="20"/>
-        </w:rPr>
-      </w:pPr>
-    </w:p>
-    <w:p>
-      <w:pPr>
-        <w:rPr>
-          <w:rFonts w:ascii="Consolas" w:hAnsi="Consolas" w:cs="Consolas"/>
-          <w:sz w:val="20"/>
-          <w:szCs w:val="20"/>
-        </w:rPr>
-      </w:pPr>
-      <w:r>
-        <w:rPr>
-          <w:rFonts w:ascii="Consolas" w:hAnsi="Consolas" w:cs="Consolas"/>
-          <w:sz w:val="20"/>
-          <w:szCs w:val="20"/>
-        </w:rPr>
-        <w:t>I eliminated Q7(</w:t>
-      </w:r>
-      <w:r>
-        <w:rPr>
-          <w:rFonts w:ascii="Consolas" w:hAnsi="Consolas" w:cs="Consolas"/>
-          <w:sz w:val="20"/>
-          <w:szCs w:val="20"/>
-        </w:rPr>
-        <w:t>I don’t expect my salary to be the main source of income for my future family</w:t>
-      </w:r>
-      <w:r>
-        <w:rPr>
-          <w:rFonts w:ascii="Consolas" w:hAnsi="Consolas" w:cs="Consolas"/>
-          <w:sz w:val="20"/>
-          <w:szCs w:val="20"/>
-        </w:rPr>
-        <w:t xml:space="preserve">), because it involved two assumptions about living-style and family-status that are confounding the underlying </w:t>
+        <w:t xml:space="preserve"> for becoming a teacher.  Rather, to my ears, these are both versions of the</w:t>
+      </w:r>
+      <w:r>
+        <w:rPr>
+          <w:rFonts w:ascii="Consolas" w:hAnsi="Consolas" w:cs="Consolas"/>
+          <w:sz w:val="20"/>
+          <w:szCs w:val="20"/>
+        </w:rPr>
+        <w:t xml:space="preserve"> saying</w:t>
+      </w:r>
+      <w:r>
+        <w:rPr>
+          <w:rFonts w:ascii="Consolas" w:hAnsi="Consolas" w:cs="Consolas"/>
+          <w:sz w:val="20"/>
+          <w:szCs w:val="20"/>
+        </w:rPr>
+        <w:t xml:space="preserve"> “those who can do, those who can’t teach</w:t>
+      </w:r>
+      <w:r>
+        <w:rPr>
+          <w:rFonts w:ascii="Consolas" w:hAnsi="Consolas" w:cs="Consolas"/>
+          <w:sz w:val="20"/>
+          <w:szCs w:val="20"/>
+        </w:rPr>
+        <w:t>.</w:t>
+      </w:r>
+      <w:r>
+        <w:rPr>
+          <w:rFonts w:ascii="Consolas" w:hAnsi="Consolas" w:cs="Consolas"/>
+          <w:sz w:val="20"/>
+          <w:szCs w:val="20"/>
+        </w:rPr>
+        <w:t xml:space="preserve">” </w:t>
+      </w:r>
+      <w:r>
+        <w:rPr>
+          <w:rFonts w:ascii="Consolas" w:hAnsi="Consolas" w:cs="Consolas"/>
+          <w:sz w:val="20"/>
+          <w:szCs w:val="20"/>
+        </w:rPr>
+        <w:t xml:space="preserve"> A </w:t>
+      </w:r>
+      <w:r>
+        <w:rPr>
+          <w:rFonts w:ascii="Consolas" w:hAnsi="Consolas" w:cs="Consolas"/>
+          <w:sz w:val="20"/>
+          <w:szCs w:val="20"/>
+        </w:rPr>
+        <w:t xml:space="preserve">trope that is more of an insult than an explanation of why someone </w:t>
+      </w:r>
+      <w:r>
+        <w:rPr>
+          <w:rFonts w:ascii="Consolas" w:hAnsi="Consolas" w:cs="Consolas"/>
+          <w:sz w:val="20"/>
+          <w:szCs w:val="20"/>
+        </w:rPr>
+        <w:t>is motivated to teach</w:t>
+      </w:r>
+      <w:r>
+        <w:rPr>
+          <w:rFonts w:ascii="Consolas" w:hAnsi="Consolas" w:cs="Consolas"/>
+          <w:sz w:val="20"/>
+          <w:szCs w:val="20"/>
+        </w:rPr>
+        <w:t>.</w:t>
+      </w:r>
+    </w:p>
+    <w:p>
+      <w:pPr>
+        <w:rPr>
+          <w:rFonts w:ascii="Consolas" w:hAnsi="Consolas" w:cs="Consolas"/>
+          <w:sz w:val="20"/>
+          <w:szCs w:val="20"/>
+        </w:rPr>
+      </w:pPr>
+    </w:p>
+    <w:p>
+      <w:pPr>
+        <w:rPr>
+          <w:rFonts w:ascii="Consolas" w:hAnsi="Consolas" w:cs="Consolas"/>
+          <w:sz w:val="20"/>
+          <w:szCs w:val="20"/>
+        </w:rPr>
+      </w:pPr>
+      <w:r>
+        <w:rPr>
+          <w:rFonts w:ascii="Consolas" w:hAnsi="Consolas" w:cs="Consolas"/>
+          <w:sz w:val="20"/>
+          <w:szCs w:val="20"/>
+        </w:rPr>
+        <w:t xml:space="preserve">I eliminated Q7(I don’t expect my salary to be the main source of income for my future family), because it involved two assumptions about living-style and family-status that are confounding the underlying </w:t>
       </w:r>
       <w:r>
         <w:rPr>
@@ -1560,31 +1663,7 @@
           <w:sz w:val="20"/>
           <w:szCs w:val="20"/>
         </w:rPr>
-        <w:t>Q2</w:t>
-      </w:r>
-      <w:r>
-        <w:rPr>
-          <w:rFonts w:ascii="Consolas" w:hAnsi="Consolas" w:cs="Consolas"/>
-          <w:sz w:val="20"/>
-          <w:szCs w:val="20"/>
-        </w:rPr>
-        <w:t>(</w:t>
-      </w:r>
-      <w:r>
-        <w:rPr>
-          <w:rFonts w:ascii="Consolas" w:hAnsi="Consolas" w:cs="Consolas"/>
-          <w:sz w:val="20"/>
-          <w:szCs w:val="20"/>
-        </w:rPr>
-        <w:t>I like working with adolescents</w:t>
-      </w:r>
-      <w:r>
-        <w:rPr>
-          <w:rFonts w:ascii="Consolas" w:hAnsi="Consolas" w:cs="Consolas"/>
-          <w:sz w:val="20"/>
-          <w:szCs w:val="20"/>
-        </w:rPr>
-        <w:t>)</w:t>
+        <w:t>Q2(I like working with adolescents)</w:t>
       </w:r>
     </w:p>
     <w:p>
@@ -1602,31 +1681,7 @@
           <w:szCs w:val="20"/>
         </w:rPr>
         <w:tab/>
-        <w:t>Q9</w:t>
-      </w:r>
-      <w:r>
-        <w:rPr>
-          <w:rFonts w:ascii="Consolas" w:hAnsi="Consolas" w:cs="Consolas"/>
-          <w:sz w:val="20"/>
-          <w:szCs w:val="20"/>
-        </w:rPr>
-        <w:t>(</w:t>
-      </w:r>
-      <w:r>
-        <w:rPr>
-          <w:rFonts w:ascii="Consolas" w:hAnsi="Consolas" w:cs="Consolas"/>
-          <w:sz w:val="20"/>
-          <w:szCs w:val="20"/>
-        </w:rPr>
-        <w:t>I like working with small children</w:t>
-      </w:r>
-      <w:r>
-        <w:rPr>
-          <w:rFonts w:ascii="Consolas" w:hAnsi="Consolas" w:cs="Consolas"/>
-          <w:sz w:val="20"/>
-          <w:szCs w:val="20"/>
-        </w:rPr>
-        <w:t>)</w:t>
+        <w:t>Q9(I like working with small children)</w:t>
       </w:r>
     </w:p>
     <w:p>
@@ -1644,31 +1699,7 @@
           <w:szCs w:val="20"/>
         </w:rPr>
         <w:tab/>
-        <w:t>Q22</w:t>
-      </w:r>
-      <w:r>
-        <w:rPr>
-          <w:rFonts w:ascii="Consolas" w:hAnsi="Consolas" w:cs="Consolas"/>
-          <w:sz w:val="20"/>
-          <w:szCs w:val="20"/>
-        </w:rPr>
-        <w:t>(</w:t>
-      </w:r>
-      <w:r>
-        <w:rPr>
-          <w:rFonts w:ascii="Consolas" w:hAnsi="Consolas" w:cs="Consolas"/>
-          <w:sz w:val="20"/>
-          <w:szCs w:val="20"/>
-        </w:rPr>
-        <w:t>I like working with special need students</w:t>
-      </w:r>
-      <w:r>
-        <w:rPr>
-          <w:rFonts w:ascii="Consolas" w:hAnsi="Consolas" w:cs="Consolas"/>
-          <w:sz w:val="20"/>
-          <w:szCs w:val="20"/>
-        </w:rPr>
-        <w:t>)</w:t>
+        <w:t>Q22(I like working with special need students)</w:t>
       </w:r>
     </w:p>
     <w:p>
@@ -1753,15 +1784,7 @@
           <w:sz w:val="20"/>
           <w:szCs w:val="20"/>
         </w:rPr>
-        <w:t xml:space="preserve">The last question that I eliminated in my first pass was </w:t>
-      </w:r>
-      <w:r>
-        <w:rPr>
-          <w:rFonts w:ascii="Consolas" w:hAnsi="Consolas" w:cs="Consolas"/>
-          <w:sz w:val="20"/>
-          <w:szCs w:val="20"/>
-        </w:rPr>
-        <w:t>Q13(</w:t>
+        <w:t>The last question that I eliminated in my first pass was Q13(</w:t>
       </w:r>
       <w:r>
         <w:rPr>
@@ -1777,15 +1800,7 @@
           <w:sz w:val="20"/>
           <w:szCs w:val="20"/>
         </w:rPr>
-        <w:t>)</w:t>
-      </w:r>
-      <w:r>
-        <w:rPr>
-          <w:rFonts w:ascii="Consolas" w:hAnsi="Consolas" w:cs="Consolas"/>
-          <w:sz w:val="20"/>
-          <w:szCs w:val="20"/>
-        </w:rPr>
-        <w:t>.</w:t>
+        <w:t>).</w:t>
       </w:r>
       <w:r>
         <w:rPr>
@@ -1845,6 +1860,99 @@
           <w:szCs w:val="20"/>
         </w:rPr>
       </w:pPr>
+    </w:p>
+    <w:p>
+      <w:pPr>
+        <w:rPr>
+          <w:rFonts w:ascii="Consolas" w:hAnsi="Consolas" w:cs="Consolas"/>
+          <w:b/>
+          <w:bCs/>
+          <w:sz w:val="20"/>
+          <w:szCs w:val="20"/>
+          <w:u w:val="single"/>
+        </w:rPr>
+      </w:pPr>
+      <w:r>
+        <w:rPr>
+          <w:rFonts w:ascii="Consolas" w:hAnsi="Consolas" w:cs="Consolas"/>
+          <w:b/>
+          <w:bCs/>
+          <w:sz w:val="20"/>
+          <w:szCs w:val="20"/>
+          <w:u w:val="single"/>
+        </w:rPr>
+        <w:t>D</w:t>
+      </w:r>
+      <w:r>
+        <w:rPr>
+          <w:rFonts w:ascii="Consolas" w:hAnsi="Consolas" w:cs="Consolas"/>
+          <w:b/>
+          <w:bCs/>
+          <w:sz w:val="20"/>
+          <w:szCs w:val="20"/>
+          <w:u w:val="single"/>
+        </w:rPr>
+        <w:t>. Culling instrument items</w:t>
+      </w:r>
+      <w:r>
+        <w:rPr>
+          <w:rFonts w:ascii="Consolas" w:hAnsi="Consolas" w:cs="Consolas"/>
+          <w:b/>
+          <w:bCs/>
+          <w:sz w:val="20"/>
+          <w:szCs w:val="20"/>
+          <w:u w:val="single"/>
+        </w:rPr>
+        <w:t xml:space="preserve">: </w:t>
+      </w:r>
+      <w:r>
+        <w:rPr>
+          <w:rFonts w:ascii="Consolas" w:hAnsi="Consolas" w:cs="Consolas"/>
+          <w:b/>
+          <w:bCs/>
+          <w:sz w:val="20"/>
+          <w:szCs w:val="20"/>
+          <w:u w:val="single"/>
+        </w:rPr>
+        <w:t>second</w:t>
+      </w:r>
+      <w:r>
+        <w:rPr>
+          <w:rFonts w:ascii="Consolas" w:hAnsi="Consolas" w:cs="Consolas"/>
+          <w:b/>
+          <w:bCs/>
+          <w:sz w:val="20"/>
+          <w:szCs w:val="20"/>
+          <w:u w:val="single"/>
+        </w:rPr>
+        <w:t xml:space="preserve"> pass</w:t>
+      </w:r>
+    </w:p>
+    <w:p>
+      <w:pPr>
+        <w:rPr>
+          <w:rFonts w:ascii="Consolas" w:hAnsi="Consolas" w:cs="Consolas"/>
+          <w:sz w:val="20"/>
+          <w:szCs w:val="20"/>
+        </w:rPr>
+      </w:pPr>
+    </w:p>
+    <w:p>
+      <w:pPr>
+        <w:rPr>
+          <w:rFonts w:ascii="Consolas" w:hAnsi="Consolas" w:cs="Consolas"/>
+          <w:sz w:val="20"/>
+          <w:szCs w:val="20"/>
+        </w:rPr>
+      </w:pPr>
+      <w:r>
+        <w:rPr>
+          <w:rFonts w:ascii="Consolas" w:hAnsi="Consolas" w:cs="Consolas"/>
+          <w:sz w:val="20"/>
+          <w:szCs w:val="20"/>
+        </w:rPr>
+        <w:t>In my first pass at eliminating some items, I focused on the face validity of individual items and groups of items.</w:t>
+      </w:r>
     </w:p>
     <w:p>
       <w:pPr>

</xml_diff>

<commit_message>
done and handed in
</commit_message>
<xml_diff>
--- a/Bruce_CTT_writeup.docx
+++ b/Bruce_CTT_writeup.docx
@@ -1152,7 +1152,15 @@
           <w:sz w:val="20"/>
           <w:szCs w:val="20"/>
         </w:rPr>
-        <w:t>were negatively covariant</w:t>
+        <w:t xml:space="preserve">were negatively </w:t>
+      </w:r>
+      <w:r>
+        <w:rPr>
+          <w:rFonts w:ascii="Consolas" w:hAnsi="Consolas" w:cs="Consolas"/>
+          <w:sz w:val="20"/>
+          <w:szCs w:val="20"/>
+        </w:rPr>
+        <w:t>correlated</w:t>
       </w:r>
       <w:r>
         <w:rPr>
@@ -1860,6 +1868,151 @@
           <w:szCs w:val="20"/>
         </w:rPr>
       </w:pPr>
+      <w:r>
+        <w:rPr>
+          <w:rFonts w:ascii="Consolas" w:hAnsi="Consolas" w:cs="Consolas"/>
+          <w:sz w:val="20"/>
+          <w:szCs w:val="20"/>
+        </w:rPr>
+        <w:t xml:space="preserve">With my instrument down to 16 items, the Cronbach’s alpha was </w:t>
+      </w:r>
+      <m:oMath>
+        <m:r>
+          <w:rPr>
+            <w:rFonts w:ascii="Cambria Math" w:hAnsi="Cambria Math" w:cs="Consolas"/>
+            <w:sz w:val="20"/>
+            <w:szCs w:val="20"/>
+          </w:rPr>
+          <m:t>α</m:t>
+        </m:r>
+        <m:r>
+          <m:rPr>
+            <m:sty m:val="p"/>
+          </m:rPr>
+          <w:rPr>
+            <w:rFonts w:ascii="Cambria Math" w:hAnsi="Cambria Math" w:cs="Consolas"/>
+            <w:sz w:val="20"/>
+            <w:szCs w:val="20"/>
+          </w:rPr>
+          <m:t>=0.72</m:t>
+        </m:r>
+        <m:r>
+          <m:rPr>
+            <m:sty m:val="p"/>
+          </m:rPr>
+          <w:rPr>
+            <w:rFonts w:ascii="Cambria Math" w:hAnsi="Cambria Math" w:cs="Consolas"/>
+            <w:sz w:val="20"/>
+            <w:szCs w:val="20"/>
+          </w:rPr>
+          <m:t>0</m:t>
+        </m:r>
+      </m:oMath>
+      <w:r>
+        <w:rPr>
+          <w:rFonts w:ascii="Consolas" w:hAnsi="Consolas" w:cs="Consolas"/>
+          <w:sz w:val="20"/>
+          <w:szCs w:val="20"/>
+        </w:rPr>
+        <w:t>.</w:t>
+      </w:r>
+      <w:r>
+        <w:rPr>
+          <w:rFonts w:ascii="Consolas" w:hAnsi="Consolas" w:cs="Consolas"/>
+          <w:sz w:val="20"/>
+          <w:szCs w:val="20"/>
+        </w:rPr>
+        <w:t xml:space="preserve">  There were just two items that were negatively correlated: Q1(</w:t>
+      </w:r>
+      <w:r>
+        <w:rPr>
+          <w:rFonts w:ascii="Consolas" w:hAnsi="Consolas" w:cs="Consolas"/>
+          <w:sz w:val="20"/>
+          <w:szCs w:val="20"/>
+        </w:rPr>
+        <w:t>Education should empower people to be their best</w:t>
+      </w:r>
+      <w:r>
+        <w:rPr>
+          <w:rFonts w:ascii="Consolas" w:hAnsi="Consolas" w:cs="Consolas"/>
+          <w:sz w:val="20"/>
+          <w:szCs w:val="20"/>
+        </w:rPr>
+        <w:t>) and Q</w:t>
+      </w:r>
+      <w:r>
+        <w:rPr>
+          <w:rFonts w:ascii="Consolas" w:hAnsi="Consolas" w:cs="Consolas"/>
+          <w:sz w:val="20"/>
+          <w:szCs w:val="20"/>
+        </w:rPr>
+        <w:t>21(</w:t>
+      </w:r>
+      <w:r>
+        <w:rPr>
+          <w:rFonts w:ascii="Consolas" w:hAnsi="Consolas" w:cs="Consolas"/>
+          <w:sz w:val="20"/>
+          <w:szCs w:val="20"/>
+        </w:rPr>
+        <w:t>Education can contribute to the improvement of the lives of underprivileged children/youth</w:t>
+      </w:r>
+      <w:r>
+        <w:rPr>
+          <w:rFonts w:ascii="Consolas" w:hAnsi="Consolas" w:cs="Consolas"/>
+          <w:sz w:val="20"/>
+          <w:szCs w:val="20"/>
+        </w:rPr>
+        <w:t>).  With those items reversed, the alpha value dropped just slightly</w:t>
+      </w:r>
+      <w:r>
+        <w:rPr>
+          <w:rFonts w:ascii="Consolas" w:hAnsi="Consolas" w:cs="Consolas"/>
+          <w:sz w:val="20"/>
+          <w:szCs w:val="20"/>
+        </w:rPr>
+        <w:t xml:space="preserve"> </w:t>
+      </w:r>
+      <m:oMath>
+        <m:r>
+          <w:rPr>
+            <w:rFonts w:ascii="Cambria Math" w:hAnsi="Cambria Math" w:cs="Consolas"/>
+            <w:sz w:val="20"/>
+            <w:szCs w:val="20"/>
+          </w:rPr>
+          <m:t>α</m:t>
+        </m:r>
+        <m:r>
+          <m:rPr>
+            <m:sty m:val="p"/>
+          </m:rPr>
+          <w:rPr>
+            <w:rFonts w:ascii="Cambria Math" w:hAnsi="Cambria Math" w:cs="Consolas"/>
+            <w:sz w:val="20"/>
+            <w:szCs w:val="20"/>
+          </w:rPr>
+          <m:t>=0.7</m:t>
+        </m:r>
+        <m:r>
+          <m:rPr>
+            <m:sty m:val="p"/>
+          </m:rPr>
+          <w:rPr>
+            <w:rFonts w:ascii="Cambria Math" w:hAnsi="Cambria Math" w:cs="Consolas"/>
+            <w:sz w:val="20"/>
+            <w:szCs w:val="20"/>
+          </w:rPr>
+          <m:t>16</m:t>
+        </m:r>
+      </m:oMath>
+    </w:p>
+    <w:p>
+      <w:pPr>
+        <w:rPr>
+          <w:rFonts w:ascii="Consolas" w:hAnsi="Consolas" w:cs="Consolas"/>
+          <w:sz w:val="20"/>
+          <w:szCs w:val="20"/>
+        </w:rPr>
+      </w:pPr>
     </w:p>
     <w:p>
       <w:pPr>
@@ -1951,26 +2104,349 @@
           <w:sz w:val="20"/>
           <w:szCs w:val="20"/>
         </w:rPr>
-        <w:t>In my first pass at eliminating some items, I focused on the face validity of individual items and groups of items.</w:t>
-      </w:r>
-    </w:p>
-    <w:p>
-      <w:pPr>
-        <w:rPr>
-          <w:rFonts w:ascii="Consolas" w:hAnsi="Consolas" w:cs="Consolas"/>
-          <w:sz w:val="20"/>
-          <w:szCs w:val="20"/>
-        </w:rPr>
-      </w:pPr>
-    </w:p>
-    <w:p>
-      <w:pPr>
-        <w:rPr>
-          <w:rFonts w:ascii="Consolas" w:hAnsi="Consolas" w:cs="Consolas"/>
-          <w:sz w:val="20"/>
-          <w:szCs w:val="20"/>
-        </w:rPr>
-      </w:pPr>
+        <w:t xml:space="preserve">Though reversing Q1 and Q21 did not improve the alpha, I was curious as to why these items flagged.  In looking at their means and standard deviations I noticed that these two items were </w:t>
+      </w:r>
+      <w:r>
+        <w:rPr>
+          <w:rFonts w:ascii="Consolas" w:hAnsi="Consolas" w:cs="Consolas"/>
+          <w:sz w:val="20"/>
+          <w:szCs w:val="20"/>
+        </w:rPr>
+        <w:t xml:space="preserve">among those with the highest mean and the lowest standard deviation.  I also looked at the response frequency to verify that the answers to these two questions were strongly positive and had little variation.  </w:t>
+      </w:r>
+      <w:r>
+        <w:rPr>
+          <w:rFonts w:ascii="Consolas" w:hAnsi="Consolas" w:cs="Consolas"/>
+          <w:sz w:val="20"/>
+          <w:szCs w:val="20"/>
+        </w:rPr>
+        <w:t>The high mean and low standard deviation</w:t>
+      </w:r>
+      <w:r>
+        <w:rPr>
+          <w:rFonts w:ascii="Consolas" w:hAnsi="Consolas" w:cs="Consolas"/>
+          <w:sz w:val="20"/>
+          <w:szCs w:val="20"/>
+        </w:rPr>
+        <w:t xml:space="preserve"> </w:t>
+      </w:r>
+      <w:r>
+        <w:rPr>
+          <w:rFonts w:ascii="Consolas" w:hAnsi="Consolas" w:cs="Consolas"/>
+          <w:sz w:val="20"/>
+          <w:szCs w:val="20"/>
+        </w:rPr>
+        <w:t>suggest</w:t>
+      </w:r>
+      <w:r>
+        <w:rPr>
+          <w:rFonts w:ascii="Consolas" w:hAnsi="Consolas" w:cs="Consolas"/>
+          <w:sz w:val="20"/>
+          <w:szCs w:val="20"/>
+        </w:rPr>
+        <w:t xml:space="preserve"> that these two questions are not doing a lot </w:t>
+      </w:r>
+      <w:r>
+        <w:rPr>
+          <w:rFonts w:ascii="Consolas" w:hAnsi="Consolas" w:cs="Consolas"/>
+          <w:sz w:val="20"/>
+          <w:szCs w:val="20"/>
+        </w:rPr>
+        <w:t>with</w:t>
+      </w:r>
+      <w:r>
+        <w:rPr>
+          <w:rFonts w:ascii="Consolas" w:hAnsi="Consolas" w:cs="Consolas"/>
+          <w:sz w:val="20"/>
+          <w:szCs w:val="20"/>
+        </w:rPr>
+        <w:t>in the instrument to distinguish between adaptive and maladaptive respondents.  These items have low “discriminatory power.”</w:t>
+      </w:r>
+    </w:p>
+    <w:p>
+      <w:pPr>
+        <w:rPr>
+          <w:rFonts w:ascii="Consolas" w:hAnsi="Consolas" w:cs="Consolas"/>
+          <w:sz w:val="20"/>
+          <w:szCs w:val="20"/>
+        </w:rPr>
+      </w:pPr>
+    </w:p>
+    <w:p>
+      <w:pPr>
+        <w:rPr>
+          <w:rFonts w:ascii="Consolas" w:hAnsi="Consolas" w:cs="Consolas"/>
+          <w:sz w:val="20"/>
+          <w:szCs w:val="20"/>
+        </w:rPr>
+      </w:pPr>
+      <w:r>
+        <w:rPr>
+          <w:rFonts w:ascii="Consolas" w:hAnsi="Consolas" w:cs="Consolas"/>
+          <w:sz w:val="20"/>
+          <w:szCs w:val="20"/>
+        </w:rPr>
+        <w:lastRenderedPageBreak/>
+        <w:t>The item with the lowest mean and lowest standard deviation was</w:t>
+      </w:r>
+      <w:r>
+        <w:rPr>
+          <w:rFonts w:ascii="Consolas" w:hAnsi="Consolas" w:cs="Consolas"/>
+          <w:sz w:val="20"/>
+          <w:szCs w:val="20"/>
+        </w:rPr>
+        <w:t xml:space="preserve"> Q13, which I had previously eliminated from the instrument because of its lack of discriminatory power.</w:t>
+      </w:r>
+    </w:p>
+    <w:p>
+      <w:pPr>
+        <w:rPr>
+          <w:rFonts w:ascii="Consolas" w:hAnsi="Consolas" w:cs="Consolas"/>
+          <w:sz w:val="20"/>
+          <w:szCs w:val="20"/>
+        </w:rPr>
+      </w:pPr>
+    </w:p>
+    <w:p>
+      <w:pPr>
+        <w:rPr>
+          <w:rFonts w:ascii="Consolas" w:hAnsi="Consolas" w:cs="Consolas"/>
+          <w:sz w:val="20"/>
+          <w:szCs w:val="20"/>
+        </w:rPr>
+      </w:pPr>
+      <w:r>
+        <w:rPr>
+          <w:rFonts w:ascii="Consolas" w:hAnsi="Consolas" w:cs="Consolas"/>
+          <w:sz w:val="20"/>
+          <w:szCs w:val="20"/>
+        </w:rPr>
+        <w:t xml:space="preserve">Looking at </w:t>
+      </w:r>
+      <w:r>
+        <w:rPr>
+          <w:rFonts w:ascii="Consolas" w:hAnsi="Consolas" w:cs="Consolas"/>
+          <w:sz w:val="20"/>
+          <w:szCs w:val="20"/>
+        </w:rPr>
+        <w:t>the “reliability if dropped” table, I noticed that Q1 or Q</w:t>
+      </w:r>
+      <w:r>
+        <w:rPr>
+          <w:rFonts w:ascii="Consolas" w:hAnsi="Consolas" w:cs="Consolas"/>
+          <w:sz w:val="20"/>
+          <w:szCs w:val="20"/>
+        </w:rPr>
+        <w:t>21</w:t>
+      </w:r>
+      <w:r>
+        <w:rPr>
+          <w:rFonts w:ascii="Consolas" w:hAnsi="Consolas" w:cs="Consolas"/>
+          <w:sz w:val="20"/>
+          <w:szCs w:val="20"/>
+        </w:rPr>
+        <w:t xml:space="preserve">’s elimination from the instrument would improve the </w:t>
+      </w:r>
+      <w:r>
+        <w:rPr>
+          <w:rFonts w:ascii="Consolas" w:hAnsi="Consolas" w:cs="Consolas"/>
+          <w:sz w:val="20"/>
+          <w:szCs w:val="20"/>
+        </w:rPr>
+        <w:t>internal</w:t>
+      </w:r>
+      <w:r>
+        <w:rPr>
+          <w:rFonts w:ascii="Consolas" w:hAnsi="Consolas" w:cs="Consolas"/>
+          <w:sz w:val="20"/>
+          <w:szCs w:val="20"/>
+        </w:rPr>
+        <w:t xml:space="preserve"> reliability of the instrument, but not by much (only 0.01), which is insignificant given the size of the 95% CI which is (0.64, 0.80).</w:t>
+      </w:r>
+    </w:p>
+    <w:p>
+      <w:pPr>
+        <w:rPr>
+          <w:rFonts w:ascii="Consolas" w:hAnsi="Consolas" w:cs="Consolas"/>
+          <w:sz w:val="20"/>
+          <w:szCs w:val="20"/>
+        </w:rPr>
+      </w:pPr>
+    </w:p>
+    <w:p>
+      <w:pPr>
+        <w:rPr>
+          <w:rFonts w:ascii="Consolas" w:hAnsi="Consolas" w:cs="Consolas"/>
+          <w:sz w:val="20"/>
+          <w:szCs w:val="20"/>
+        </w:rPr>
+      </w:pPr>
+      <w:r>
+        <w:rPr>
+          <w:rFonts w:ascii="Consolas" w:hAnsi="Consolas" w:cs="Consolas"/>
+          <w:sz w:val="20"/>
+          <w:szCs w:val="20"/>
+        </w:rPr>
+        <w:t xml:space="preserve">The same table suggested that the item that contributed the most to the </w:t>
+      </w:r>
+      <w:r>
+        <w:rPr>
+          <w:rFonts w:ascii="Consolas" w:hAnsi="Consolas" w:cs="Consolas"/>
+          <w:sz w:val="20"/>
+          <w:szCs w:val="20"/>
+        </w:rPr>
+        <w:t>internal</w:t>
+      </w:r>
+      <w:r>
+        <w:rPr>
+          <w:rFonts w:ascii="Consolas" w:hAnsi="Consolas" w:cs="Consolas"/>
+          <w:sz w:val="20"/>
+          <w:szCs w:val="20"/>
+        </w:rPr>
+        <w:t xml:space="preserve"> reliability score was Q8(I like teachers’ workhours), since it’s removal would drop alpha by 0.04.  This is the same item that I previously flagged as ambiguous</w:t>
+      </w:r>
+      <w:r>
+        <w:rPr>
+          <w:rFonts w:ascii="Consolas" w:hAnsi="Consolas" w:cs="Consolas"/>
+          <w:sz w:val="20"/>
+          <w:szCs w:val="20"/>
+        </w:rPr>
+        <w:t>.  A</w:t>
+      </w:r>
+      <w:r>
+        <w:rPr>
+          <w:rFonts w:ascii="Consolas" w:hAnsi="Consolas" w:cs="Consolas"/>
+          <w:sz w:val="20"/>
+          <w:szCs w:val="20"/>
+        </w:rPr>
+        <w:t xml:space="preserve">nd it is the item that has a mean that is closest to the </w:t>
+      </w:r>
+      <w:r>
+        <w:rPr>
+          <w:rFonts w:ascii="Consolas" w:hAnsi="Consolas" w:cs="Consolas"/>
+          <w:sz w:val="20"/>
+          <w:szCs w:val="20"/>
+        </w:rPr>
+        <w:t>overall mean with one of the highest item standard deviations.  A combination that makes this item discriminatorily powerful.</w:t>
+      </w:r>
+    </w:p>
+    <w:p>
+      <w:pPr>
+        <w:rPr>
+          <w:rFonts w:ascii="Consolas" w:hAnsi="Consolas" w:cs="Consolas"/>
+          <w:sz w:val="20"/>
+          <w:szCs w:val="20"/>
+        </w:rPr>
+      </w:pPr>
+    </w:p>
+    <w:p>
+      <w:pPr>
+        <w:rPr>
+          <w:rFonts w:ascii="Consolas" w:hAnsi="Consolas" w:cs="Consolas"/>
+          <w:sz w:val="20"/>
+          <w:szCs w:val="20"/>
+        </w:rPr>
+      </w:pPr>
+      <w:r>
+        <w:rPr>
+          <w:rFonts w:ascii="Consolas" w:hAnsi="Consolas" w:cs="Consolas"/>
+          <w:sz w:val="20"/>
+          <w:szCs w:val="20"/>
+        </w:rPr>
+        <w:t xml:space="preserve">None of this analysis pushed me to modify the 16-item instrument that I had come to after the first pass at eliminating items.  And I determined that Q1 and Q21 had little impact on the overall </w:t>
+      </w:r>
+      <w:r>
+        <w:rPr>
+          <w:rFonts w:ascii="Consolas" w:hAnsi="Consolas" w:cs="Consolas"/>
+          <w:sz w:val="20"/>
+          <w:szCs w:val="20"/>
+        </w:rPr>
+        <w:t xml:space="preserve">internal </w:t>
+      </w:r>
+      <w:r>
+        <w:rPr>
+          <w:rFonts w:ascii="Consolas" w:hAnsi="Consolas" w:cs="Consolas"/>
+          <w:sz w:val="20"/>
+          <w:szCs w:val="20"/>
+        </w:rPr>
+        <w:t>reliability and didn’t need to be removed.</w:t>
+      </w:r>
+    </w:p>
+    <w:p>
+      <w:pPr>
+        <w:rPr>
+          <w:rFonts w:ascii="Consolas" w:hAnsi="Consolas" w:cs="Consolas"/>
+          <w:sz w:val="20"/>
+          <w:szCs w:val="20"/>
+        </w:rPr>
+      </w:pPr>
+    </w:p>
+    <w:p>
+      <w:pPr>
+        <w:rPr>
+          <w:rFonts w:ascii="Consolas" w:hAnsi="Consolas" w:cs="Consolas"/>
+          <w:sz w:val="20"/>
+          <w:szCs w:val="20"/>
+        </w:rPr>
+      </w:pPr>
+      <w:r>
+        <w:rPr>
+          <w:rFonts w:ascii="Consolas" w:hAnsi="Consolas" w:cs="Consolas"/>
+          <w:sz w:val="20"/>
+          <w:szCs w:val="20"/>
+        </w:rPr>
+        <w:t xml:space="preserve">The instrument with the best </w:t>
+      </w:r>
+      <w:r>
+        <w:rPr>
+          <w:rFonts w:ascii="Consolas" w:hAnsi="Consolas" w:cs="Consolas"/>
+          <w:sz w:val="20"/>
+          <w:szCs w:val="20"/>
+        </w:rPr>
+        <w:t xml:space="preserve">internal </w:t>
+      </w:r>
+      <w:r>
+        <w:rPr>
+          <w:rFonts w:ascii="Consolas" w:hAnsi="Consolas" w:cs="Consolas"/>
+          <w:sz w:val="20"/>
+          <w:szCs w:val="20"/>
+        </w:rPr>
+        <w:t xml:space="preserve">reliability was one where Q2,5,7,9,13,19,22 </w:t>
+      </w:r>
+      <w:proofErr w:type="gramStart"/>
+      <w:r>
+        <w:rPr>
+          <w:rFonts w:ascii="Consolas" w:hAnsi="Consolas" w:cs="Consolas"/>
+          <w:sz w:val="20"/>
+          <w:szCs w:val="20"/>
+        </w:rPr>
+        <w:t>were</w:t>
+      </w:r>
+      <w:proofErr w:type="gramEnd"/>
+      <w:r>
+        <w:rPr>
+          <w:rFonts w:ascii="Consolas" w:hAnsi="Consolas" w:cs="Consolas"/>
+          <w:sz w:val="20"/>
+          <w:szCs w:val="20"/>
+        </w:rPr>
+        <w:t xml:space="preserve"> eliminated and Q6,8,10,12,13,14,19,20 were reverse-coded.</w:t>
+      </w:r>
+      <w:r>
+        <w:rPr>
+          <w:rFonts w:ascii="Consolas" w:hAnsi="Consolas" w:cs="Consolas"/>
+          <w:sz w:val="20"/>
+          <w:szCs w:val="20"/>
+        </w:rPr>
+        <w:t xml:space="preserve">   </w:t>
+      </w:r>
+      <w:r>
+        <w:rPr>
+          <w:rFonts w:ascii="Consolas" w:hAnsi="Consolas" w:cs="Consolas"/>
+          <w:sz w:val="20"/>
+          <w:szCs w:val="20"/>
+        </w:rPr>
+        <w:t xml:space="preserve"> </w:t>
+      </w:r>
     </w:p>
     <w:p>
       <w:pPr>

</xml_diff>